<commit_message>
Change the documentation to a folder
</commit_message>
<xml_diff>
--- a/documentación/documentacion.docx
+++ b/documentación/documentacion.docx
@@ -558,27 +558,7 @@
                 <w:szCs w:val="24"/>
                 <w:lang w:val="en-US" w:eastAsia="es-CO"/>
               </w:rPr>
-              <w:t xml:space="preserve">Company Snakes and Ladders Inc., has contracted for the development of a program that allows playing </w:t>
-            </w:r>
-            <w:proofErr w:type="gramStart"/>
-            <w:r>
-              <w:rPr>
-                <w:rFonts w:ascii="Times New Roman" w:eastAsia="Times New Roman" w:hAnsi="Times New Roman" w:cs="Times New Roman"/>
-                <w:sz w:val="24"/>
-                <w:szCs w:val="24"/>
-                <w:lang w:val="en-US" w:eastAsia="es-CO"/>
-              </w:rPr>
-              <w:t>and also</w:t>
-            </w:r>
-            <w:proofErr w:type="gramEnd"/>
-            <w:r>
-              <w:rPr>
-                <w:rFonts w:ascii="Times New Roman" w:eastAsia="Times New Roman" w:hAnsi="Times New Roman" w:cs="Times New Roman"/>
-                <w:sz w:val="24"/>
-                <w:szCs w:val="24"/>
-                <w:lang w:val="en-US" w:eastAsia="es-CO"/>
-              </w:rPr>
-              <w:t xml:space="preserve"> simulating the famous game Ladders and Snakes.</w:t>
+              <w:t>Company Snakes and Ladders Inc., has contracted for the development of a program that allows playing and also simulating the famous game Ladders and Snakes.</w:t>
             </w:r>
           </w:p>
         </w:tc>
@@ -665,6 +645,12 @@
                 <w:lang w:val="en"/>
               </w:rPr>
               <w:t>Created in Java</w:t>
+            </w:r>
+            <w:r>
+              <w:rPr>
+                <w:lang w:val="en"/>
+              </w:rPr>
+              <w:t>.</w:t>
             </w:r>
           </w:p>
           <w:p>
@@ -946,24 +932,20 @@
             <w:vAlign w:val="center"/>
           </w:tcPr>
           <w:p>
-            <w:proofErr w:type="spellStart"/>
             <w:r>
               <w:t>opt</w:t>
             </w:r>
-            <w:proofErr w:type="spellEnd"/>
-          </w:p>
-        </w:tc>
-        <w:tc>
-          <w:tcPr>
-            <w:tcW w:w="2271" w:type="dxa"/>
-            <w:vAlign w:val="center"/>
-          </w:tcPr>
-          <w:p>
-            <w:proofErr w:type="spellStart"/>
+          </w:p>
+        </w:tc>
+        <w:tc>
+          <w:tcPr>
+            <w:tcW w:w="2271" w:type="dxa"/>
+            <w:vAlign w:val="center"/>
+          </w:tcPr>
+          <w:p>
             <w:r>
               <w:t>Int</w:t>
             </w:r>
-            <w:proofErr w:type="spellEnd"/>
           </w:p>
         </w:tc>
         <w:tc>
@@ -1470,24 +1452,20 @@
             <w:vAlign w:val="center"/>
           </w:tcPr>
           <w:p>
-            <w:proofErr w:type="spellStart"/>
             <w:r>
               <w:t>msg</w:t>
             </w:r>
-            <w:proofErr w:type="spellEnd"/>
-          </w:p>
-        </w:tc>
-        <w:tc>
-          <w:tcPr>
-            <w:tcW w:w="2271" w:type="dxa"/>
-            <w:vAlign w:val="center"/>
-          </w:tcPr>
-          <w:p>
-            <w:proofErr w:type="spellStart"/>
+          </w:p>
+        </w:tc>
+        <w:tc>
+          <w:tcPr>
+            <w:tcW w:w="2271" w:type="dxa"/>
+            <w:vAlign w:val="center"/>
+          </w:tcPr>
+          <w:p>
             <w:r>
               <w:t>String</w:t>
             </w:r>
-            <w:proofErr w:type="spellEnd"/>
           </w:p>
         </w:tc>
         <w:tc>
@@ -1849,24 +1827,20 @@
             <w:vAlign w:val="center"/>
           </w:tcPr>
           <w:p>
-            <w:proofErr w:type="spellStart"/>
             <w:r>
               <w:t>Rows</w:t>
             </w:r>
-            <w:proofErr w:type="spellEnd"/>
-          </w:p>
-        </w:tc>
-        <w:tc>
-          <w:tcPr>
-            <w:tcW w:w="2271" w:type="dxa"/>
-            <w:vAlign w:val="center"/>
-          </w:tcPr>
-          <w:p>
-            <w:proofErr w:type="spellStart"/>
+          </w:p>
+        </w:tc>
+        <w:tc>
+          <w:tcPr>
+            <w:tcW w:w="2271" w:type="dxa"/>
+            <w:vAlign w:val="center"/>
+          </w:tcPr>
+          <w:p>
             <w:r>
               <w:t>Int</w:t>
             </w:r>
-            <w:proofErr w:type="spellEnd"/>
           </w:p>
         </w:tc>
         <w:tc>
@@ -2224,99 +2198,17 @@
             <w:vAlign w:val="center"/>
           </w:tcPr>
           <w:p>
-            <w:proofErr w:type="spellStart"/>
-            <w:r>
-              <w:t>The</w:t>
-            </w:r>
-            <w:proofErr w:type="spellEnd"/>
-            <w:r>
-              <w:t xml:space="preserve"> </w:t>
-            </w:r>
-            <w:proofErr w:type="spellStart"/>
-            <w:r>
-              <w:t>system</w:t>
-            </w:r>
-            <w:proofErr w:type="spellEnd"/>
-            <w:r>
-              <w:t xml:space="preserve"> </w:t>
-            </w:r>
-            <w:proofErr w:type="spellStart"/>
-            <w:r>
-              <w:t>will</w:t>
-            </w:r>
-            <w:proofErr w:type="spellEnd"/>
-            <w:r>
-              <w:t xml:space="preserve"> </w:t>
-            </w:r>
-            <w:proofErr w:type="spellStart"/>
-            <w:r>
-              <w:t>put</w:t>
-            </w:r>
-            <w:proofErr w:type="spellEnd"/>
-            <w:r>
-              <w:t xml:space="preserve"> </w:t>
-            </w:r>
-            <w:proofErr w:type="spellStart"/>
-            <w:r>
-              <w:t>randomly</w:t>
-            </w:r>
-            <w:proofErr w:type="spellEnd"/>
-            <w:r>
-              <w:t xml:space="preserve"> </w:t>
-            </w:r>
-            <w:proofErr w:type="spellStart"/>
-            <w:r>
-              <w:t>the</w:t>
-            </w:r>
-            <w:proofErr w:type="spellEnd"/>
-            <w:r>
-              <w:t xml:space="preserve"> </w:t>
-            </w:r>
-            <w:proofErr w:type="spellStart"/>
-            <w:r>
-              <w:t>rows</w:t>
-            </w:r>
-            <w:proofErr w:type="spellEnd"/>
-            <w:r>
-              <w:t xml:space="preserve"> and </w:t>
-            </w:r>
-            <w:proofErr w:type="spellStart"/>
-            <w:r>
-              <w:t>columns</w:t>
-            </w:r>
-            <w:proofErr w:type="spellEnd"/>
-            <w:r>
-              <w:t xml:space="preserve"> </w:t>
-            </w:r>
-            <w:proofErr w:type="spellStart"/>
-            <w:r>
-              <w:t>on</w:t>
-            </w:r>
-            <w:proofErr w:type="spellEnd"/>
-            <w:r>
-              <w:t xml:space="preserve"> </w:t>
-            </w:r>
-            <w:proofErr w:type="spellStart"/>
-            <w:r>
-              <w:t>the</w:t>
-            </w:r>
-            <w:proofErr w:type="spellEnd"/>
-            <w:r>
-              <w:t xml:space="preserve"> </w:t>
-            </w:r>
-            <w:proofErr w:type="spellStart"/>
-            <w:r>
-              <w:t>game</w:t>
-            </w:r>
-            <w:proofErr w:type="spellEnd"/>
-            <w:r>
-              <w:t xml:space="preserve"> </w:t>
-            </w:r>
-            <w:proofErr w:type="spellStart"/>
-            <w:r>
-              <w:t>board</w:t>
-            </w:r>
-            <w:proofErr w:type="spellEnd"/>
+            <w:pPr>
+              <w:rPr>
+                <w:lang w:val="en-US"/>
+              </w:rPr>
+            </w:pPr>
+            <w:r>
+              <w:rPr>
+                <w:lang w:val="en-US"/>
+              </w:rPr>
+              <w:t>The system will put randomly the rows and columns on the game board</w:t>
+            </w:r>
           </w:p>
         </w:tc>
       </w:tr>
@@ -2416,24 +2308,20 @@
             <w:vAlign w:val="center"/>
           </w:tcPr>
           <w:p>
-            <w:proofErr w:type="spellStart"/>
             <w:r>
               <w:t>msg</w:t>
             </w:r>
-            <w:proofErr w:type="spellEnd"/>
-          </w:p>
-        </w:tc>
-        <w:tc>
-          <w:tcPr>
-            <w:tcW w:w="2271" w:type="dxa"/>
-            <w:vAlign w:val="center"/>
-          </w:tcPr>
-          <w:p>
-            <w:proofErr w:type="spellStart"/>
+          </w:p>
+        </w:tc>
+        <w:tc>
+          <w:tcPr>
+            <w:tcW w:w="2271" w:type="dxa"/>
+            <w:vAlign w:val="center"/>
+          </w:tcPr>
+          <w:p>
             <w:r>
               <w:t>String</w:t>
             </w:r>
-            <w:proofErr w:type="spellEnd"/>
           </w:p>
         </w:tc>
         <w:tc>
@@ -2797,24 +2685,20 @@
             <w:vAlign w:val="center"/>
           </w:tcPr>
           <w:p>
-            <w:proofErr w:type="spellStart"/>
             <w:r>
               <w:t>stairs</w:t>
             </w:r>
-            <w:proofErr w:type="spellEnd"/>
-          </w:p>
-        </w:tc>
-        <w:tc>
-          <w:tcPr>
-            <w:tcW w:w="2271" w:type="dxa"/>
-            <w:vAlign w:val="center"/>
-          </w:tcPr>
-          <w:p>
-            <w:proofErr w:type="spellStart"/>
+          </w:p>
+        </w:tc>
+        <w:tc>
+          <w:tcPr>
+            <w:tcW w:w="2271" w:type="dxa"/>
+            <w:vAlign w:val="center"/>
+          </w:tcPr>
+          <w:p>
             <w:r>
               <w:t>Int</w:t>
             </w:r>
-            <w:proofErr w:type="spellEnd"/>
           </w:p>
         </w:tc>
         <w:tc>
@@ -3333,24 +3217,20 @@
             <w:vAlign w:val="center"/>
           </w:tcPr>
           <w:p>
-            <w:proofErr w:type="spellStart"/>
             <w:r>
               <w:t>msg</w:t>
             </w:r>
-            <w:proofErr w:type="spellEnd"/>
-          </w:p>
-        </w:tc>
-        <w:tc>
-          <w:tcPr>
-            <w:tcW w:w="2271" w:type="dxa"/>
-            <w:vAlign w:val="center"/>
-          </w:tcPr>
-          <w:p>
-            <w:proofErr w:type="spellStart"/>
+          </w:p>
+        </w:tc>
+        <w:tc>
+          <w:tcPr>
+            <w:tcW w:w="2271" w:type="dxa"/>
+            <w:vAlign w:val="center"/>
+          </w:tcPr>
+          <w:p>
             <w:r>
               <w:t>String</w:t>
             </w:r>
-            <w:proofErr w:type="spellEnd"/>
           </w:p>
         </w:tc>
         <w:tc>
@@ -3697,55 +3577,38 @@
             <w:vAlign w:val="center"/>
           </w:tcPr>
           <w:p>
-            <w:proofErr w:type="spellStart"/>
             <w:r>
               <w:t>opt</w:t>
             </w:r>
-            <w:proofErr w:type="spellEnd"/>
-          </w:p>
-        </w:tc>
-        <w:tc>
-          <w:tcPr>
-            <w:tcW w:w="2271" w:type="dxa"/>
-            <w:vAlign w:val="center"/>
-          </w:tcPr>
-          <w:p>
-            <w:proofErr w:type="spellStart"/>
-            <w:r>
-              <w:t>Int</w:t>
-            </w:r>
-            <w:proofErr w:type="spellEnd"/>
-            <w:r>
-              <w:t xml:space="preserve"> </w:t>
-            </w:r>
-          </w:p>
-        </w:tc>
-        <w:tc>
-          <w:tcPr>
-            <w:tcW w:w="2271" w:type="dxa"/>
-            <w:vAlign w:val="center"/>
-          </w:tcPr>
-          <w:p>
-            <w:pPr>
-              <w:rPr>
-                <w:lang w:val="en-US"/>
-              </w:rPr>
-            </w:pPr>
-            <w:proofErr w:type="spellStart"/>
-            <w:proofErr w:type="gramStart"/>
-            <w:r>
-              <w:rPr>
-                <w:lang w:val="en-US"/>
-              </w:rPr>
-              <w:t>Cant</w:t>
-            </w:r>
-            <w:proofErr w:type="spellEnd"/>
-            <w:proofErr w:type="gramEnd"/>
-            <w:r>
-              <w:rPr>
-                <w:lang w:val="en-US"/>
-              </w:rPr>
-              <w:t xml:space="preserve"> be null</w:t>
+          </w:p>
+        </w:tc>
+        <w:tc>
+          <w:tcPr>
+            <w:tcW w:w="2271" w:type="dxa"/>
+            <w:vAlign w:val="center"/>
+          </w:tcPr>
+          <w:p>
+            <w:r>
+              <w:t xml:space="preserve">Int </w:t>
+            </w:r>
+          </w:p>
+        </w:tc>
+        <w:tc>
+          <w:tcPr>
+            <w:tcW w:w="2271" w:type="dxa"/>
+            <w:vAlign w:val="center"/>
+          </w:tcPr>
+          <w:p>
+            <w:pPr>
+              <w:rPr>
+                <w:lang w:val="en-US"/>
+              </w:rPr>
+            </w:pPr>
+            <w:r>
+              <w:rPr>
+                <w:lang w:val="en-US"/>
+              </w:rPr>
+              <w:t>Cant be null</w:t>
             </w:r>
           </w:p>
         </w:tc>
@@ -4036,21 +3899,7 @@
               <w:rPr>
                 <w:lang w:val="en-US"/>
               </w:rPr>
-              <w:t xml:space="preserve">Choose the option </w:t>
-            </w:r>
-            <w:proofErr w:type="spellStart"/>
-            <w:r>
-              <w:rPr>
-                <w:lang w:val="en-US"/>
-              </w:rPr>
-              <w:t>Trow</w:t>
-            </w:r>
-            <w:proofErr w:type="spellEnd"/>
-            <w:r>
-              <w:rPr>
-                <w:lang w:val="en-US"/>
-              </w:rPr>
-              <w:t xml:space="preserve"> Dice</w:t>
+              <w:t>Choose the option Trow Dice</w:t>
             </w:r>
           </w:p>
         </w:tc>
@@ -4081,43 +3930,17 @@
             <w:vAlign w:val="center"/>
           </w:tcPr>
           <w:p>
-            <w:proofErr w:type="spellStart"/>
-            <w:r>
-              <w:t>The</w:t>
-            </w:r>
-            <w:proofErr w:type="spellEnd"/>
-            <w:r>
-              <w:t xml:space="preserve"> </w:t>
-            </w:r>
-            <w:proofErr w:type="spellStart"/>
-            <w:r>
-              <w:t>console</w:t>
-            </w:r>
-            <w:proofErr w:type="spellEnd"/>
-            <w:r>
-              <w:t xml:space="preserve"> Will </w:t>
-            </w:r>
-            <w:proofErr w:type="gramStart"/>
-            <w:r>
-              <w:t>show</w:t>
-            </w:r>
-            <w:proofErr w:type="gramEnd"/>
-            <w:r>
-              <w:t xml:space="preserve"> a </w:t>
-            </w:r>
-            <w:proofErr w:type="spellStart"/>
-            <w:r>
-              <w:t>random</w:t>
-            </w:r>
-            <w:proofErr w:type="spellEnd"/>
-            <w:r>
-              <w:t xml:space="preserve"> </w:t>
-            </w:r>
-            <w:proofErr w:type="spellStart"/>
-            <w:r>
-              <w:t>number</w:t>
-            </w:r>
-            <w:proofErr w:type="spellEnd"/>
+            <w:pPr>
+              <w:rPr>
+                <w:lang w:val="en-US"/>
+              </w:rPr>
+            </w:pPr>
+            <w:r>
+              <w:rPr>
+                <w:lang w:val="en-US"/>
+              </w:rPr>
+              <w:t>The console Will show a random number</w:t>
+            </w:r>
           </w:p>
         </w:tc>
       </w:tr>
@@ -4217,24 +4040,20 @@
             <w:vAlign w:val="center"/>
           </w:tcPr>
           <w:p>
-            <w:proofErr w:type="spellStart"/>
             <w:r>
               <w:t>diceresult</w:t>
             </w:r>
-            <w:proofErr w:type="spellEnd"/>
-          </w:p>
-        </w:tc>
-        <w:tc>
-          <w:tcPr>
-            <w:tcW w:w="2271" w:type="dxa"/>
-            <w:vAlign w:val="center"/>
-          </w:tcPr>
-          <w:p>
-            <w:proofErr w:type="spellStart"/>
+          </w:p>
+        </w:tc>
+        <w:tc>
+          <w:tcPr>
+            <w:tcW w:w="2271" w:type="dxa"/>
+            <w:vAlign w:val="center"/>
+          </w:tcPr>
+          <w:p>
             <w:r>
               <w:t>int</w:t>
             </w:r>
-            <w:proofErr w:type="spellEnd"/>
           </w:p>
         </w:tc>
         <w:tc>
@@ -4616,24 +4435,20 @@
             <w:vAlign w:val="center"/>
           </w:tcPr>
           <w:p>
-            <w:proofErr w:type="spellStart"/>
             <w:r>
               <w:t>Opt</w:t>
             </w:r>
-            <w:proofErr w:type="spellEnd"/>
-          </w:p>
-        </w:tc>
-        <w:tc>
-          <w:tcPr>
-            <w:tcW w:w="2271" w:type="dxa"/>
-            <w:vAlign w:val="center"/>
-          </w:tcPr>
-          <w:p>
-            <w:proofErr w:type="spellStart"/>
+          </w:p>
+        </w:tc>
+        <w:tc>
+          <w:tcPr>
+            <w:tcW w:w="2271" w:type="dxa"/>
+            <w:vAlign w:val="center"/>
+          </w:tcPr>
+          <w:p>
             <w:r>
               <w:t>Int</w:t>
             </w:r>
-            <w:proofErr w:type="spellEnd"/>
           </w:p>
         </w:tc>
         <w:tc>
@@ -5093,24 +4908,20 @@
             <w:vAlign w:val="center"/>
           </w:tcPr>
           <w:p>
-            <w:proofErr w:type="spellStart"/>
             <w:r>
               <w:t>msg</w:t>
             </w:r>
-            <w:proofErr w:type="spellEnd"/>
-          </w:p>
-        </w:tc>
-        <w:tc>
-          <w:tcPr>
-            <w:tcW w:w="2271" w:type="dxa"/>
-            <w:vAlign w:val="center"/>
-          </w:tcPr>
-          <w:p>
-            <w:proofErr w:type="spellStart"/>
+          </w:p>
+        </w:tc>
+        <w:tc>
+          <w:tcPr>
+            <w:tcW w:w="2271" w:type="dxa"/>
+            <w:vAlign w:val="center"/>
+          </w:tcPr>
+          <w:p>
             <w:r>
               <w:t>String</w:t>
             </w:r>
-            <w:proofErr w:type="spellEnd"/>
           </w:p>
         </w:tc>
         <w:tc>
@@ -5821,91 +5632,17 @@
             <w:vAlign w:val="center"/>
           </w:tcPr>
           <w:p>
-            <w:proofErr w:type="spellStart"/>
-            <w:r>
-              <w:t>The</w:t>
-            </w:r>
-            <w:proofErr w:type="spellEnd"/>
-            <w:r>
-              <w:t xml:space="preserve"> </w:t>
-            </w:r>
-            <w:proofErr w:type="spellStart"/>
-            <w:r>
-              <w:t>system</w:t>
-            </w:r>
-            <w:proofErr w:type="spellEnd"/>
-            <w:r>
-              <w:t xml:space="preserve"> Will </w:t>
-            </w:r>
-            <w:proofErr w:type="gramStart"/>
-            <w:r>
-              <w:t>show</w:t>
-            </w:r>
-            <w:proofErr w:type="gramEnd"/>
-            <w:r>
-              <w:t xml:space="preserve"> </w:t>
-            </w:r>
-            <w:proofErr w:type="spellStart"/>
-            <w:r>
-              <w:t>the</w:t>
-            </w:r>
-            <w:proofErr w:type="spellEnd"/>
-            <w:r>
-              <w:t xml:space="preserve"> score </w:t>
-            </w:r>
-            <w:proofErr w:type="spellStart"/>
-            <w:r>
-              <w:t>of</w:t>
-            </w:r>
-            <w:proofErr w:type="spellEnd"/>
-            <w:r>
-              <w:t xml:space="preserve"> </w:t>
-            </w:r>
-            <w:proofErr w:type="spellStart"/>
-            <w:r>
-              <w:t>the</w:t>
-            </w:r>
-            <w:proofErr w:type="spellEnd"/>
-            <w:r>
-              <w:t xml:space="preserve"> </w:t>
-            </w:r>
-            <w:proofErr w:type="spellStart"/>
-            <w:r>
-              <w:t>player</w:t>
-            </w:r>
-            <w:proofErr w:type="spellEnd"/>
-            <w:r>
-              <w:t xml:space="preserve"> </w:t>
-            </w:r>
-            <w:proofErr w:type="spellStart"/>
-            <w:r>
-              <w:t>that</w:t>
-            </w:r>
-            <w:proofErr w:type="spellEnd"/>
-            <w:r>
-              <w:t xml:space="preserve"> </w:t>
-            </w:r>
-            <w:proofErr w:type="spellStart"/>
-            <w:r>
-              <w:t>reached</w:t>
-            </w:r>
-            <w:proofErr w:type="spellEnd"/>
-            <w:r>
-              <w:t xml:space="preserve"> </w:t>
-            </w:r>
-            <w:proofErr w:type="spellStart"/>
-            <w:r>
-              <w:t>the</w:t>
-            </w:r>
-            <w:proofErr w:type="spellEnd"/>
-            <w:r>
-              <w:t xml:space="preserve"> </w:t>
-            </w:r>
-            <w:proofErr w:type="spellStart"/>
-            <w:r>
-              <w:t>end</w:t>
-            </w:r>
-            <w:proofErr w:type="spellEnd"/>
+            <w:pPr>
+              <w:rPr>
+                <w:lang w:val="en-US"/>
+              </w:rPr>
+            </w:pPr>
+            <w:r>
+              <w:rPr>
+                <w:lang w:val="en-US"/>
+              </w:rPr>
+              <w:t>The system Will show the score of the player that reached the end</w:t>
+            </w:r>
           </w:p>
         </w:tc>
       </w:tr>
@@ -6005,24 +5742,20 @@
             <w:vAlign w:val="center"/>
           </w:tcPr>
           <w:p>
-            <w:proofErr w:type="spellStart"/>
             <w:r>
               <w:t>msg</w:t>
             </w:r>
-            <w:proofErr w:type="spellEnd"/>
-          </w:p>
-        </w:tc>
-        <w:tc>
-          <w:tcPr>
-            <w:tcW w:w="2271" w:type="dxa"/>
-            <w:vAlign w:val="center"/>
-          </w:tcPr>
-          <w:p>
-            <w:proofErr w:type="spellStart"/>
+          </w:p>
+        </w:tc>
+        <w:tc>
+          <w:tcPr>
+            <w:tcW w:w="2271" w:type="dxa"/>
+            <w:vAlign w:val="center"/>
+          </w:tcPr>
+          <w:p>
             <w:r>
               <w:t>String</w:t>
             </w:r>
-            <w:proofErr w:type="spellEnd"/>
           </w:p>
         </w:tc>
         <w:tc>
@@ -6828,24 +6561,20 @@
             <w:vAlign w:val="center"/>
           </w:tcPr>
           <w:p>
-            <w:proofErr w:type="spellStart"/>
             <w:r>
               <w:t>msg</w:t>
             </w:r>
-            <w:proofErr w:type="spellEnd"/>
-          </w:p>
-        </w:tc>
-        <w:tc>
-          <w:tcPr>
-            <w:tcW w:w="2271" w:type="dxa"/>
-            <w:vAlign w:val="center"/>
-          </w:tcPr>
-          <w:p>
-            <w:proofErr w:type="spellStart"/>
+          </w:p>
+        </w:tc>
+        <w:tc>
+          <w:tcPr>
+            <w:tcW w:w="2271" w:type="dxa"/>
+            <w:vAlign w:val="center"/>
+          </w:tcPr>
+          <w:p>
             <w:r>
               <w:t>String</w:t>
             </w:r>
-            <w:proofErr w:type="spellEnd"/>
           </w:p>
         </w:tc>
         <w:tc>
@@ -7214,24 +6943,20 @@
             <w:vAlign w:val="center"/>
           </w:tcPr>
           <w:p>
-            <w:proofErr w:type="spellStart"/>
             <w:r>
               <w:t>Node</w:t>
             </w:r>
-            <w:proofErr w:type="spellEnd"/>
-          </w:p>
-        </w:tc>
-        <w:tc>
-          <w:tcPr>
-            <w:tcW w:w="2271" w:type="dxa"/>
-            <w:vAlign w:val="center"/>
-          </w:tcPr>
-          <w:p>
-            <w:proofErr w:type="spellStart"/>
+          </w:p>
+        </w:tc>
+        <w:tc>
+          <w:tcPr>
+            <w:tcW w:w="2271" w:type="dxa"/>
+            <w:vAlign w:val="center"/>
+          </w:tcPr>
+          <w:p>
             <w:r>
               <w:t>Node</w:t>
             </w:r>
-            <w:proofErr w:type="spellEnd"/>
           </w:p>
         </w:tc>
         <w:tc>
@@ -7565,43 +7290,17 @@
             <w:vAlign w:val="center"/>
           </w:tcPr>
           <w:p>
-            <w:proofErr w:type="spellStart"/>
-            <w:r>
-              <w:t>The</w:t>
-            </w:r>
-            <w:proofErr w:type="spellEnd"/>
-            <w:r>
-              <w:t xml:space="preserve"> </w:t>
-            </w:r>
-            <w:proofErr w:type="spellStart"/>
-            <w:r>
-              <w:t>player</w:t>
-            </w:r>
-            <w:proofErr w:type="spellEnd"/>
-            <w:r>
-              <w:t xml:space="preserve"> Will </w:t>
-            </w:r>
-            <w:proofErr w:type="spellStart"/>
-            <w:r>
-              <w:t>climb</w:t>
-            </w:r>
-            <w:proofErr w:type="spellEnd"/>
-            <w:r>
-              <w:t xml:space="preserve"> </w:t>
-            </w:r>
-            <w:proofErr w:type="spellStart"/>
-            <w:r>
-              <w:t>or</w:t>
-            </w:r>
-            <w:proofErr w:type="spellEnd"/>
-            <w:r>
-              <w:t xml:space="preserve"> </w:t>
-            </w:r>
-            <w:proofErr w:type="spellStart"/>
-            <w:r>
-              <w:t>fall</w:t>
-            </w:r>
-            <w:proofErr w:type="spellEnd"/>
+            <w:pPr>
+              <w:rPr>
+                <w:lang w:val="en-US"/>
+              </w:rPr>
+            </w:pPr>
+            <w:r>
+              <w:rPr>
+                <w:lang w:val="en-US"/>
+              </w:rPr>
+              <w:t>The player Will climb or fall</w:t>
+            </w:r>
           </w:p>
         </w:tc>
       </w:tr>
@@ -7701,24 +7400,20 @@
             <w:vAlign w:val="center"/>
           </w:tcPr>
           <w:p>
-            <w:proofErr w:type="spellStart"/>
             <w:r>
               <w:t>msg</w:t>
             </w:r>
-            <w:proofErr w:type="spellEnd"/>
-          </w:p>
-        </w:tc>
-        <w:tc>
-          <w:tcPr>
-            <w:tcW w:w="2271" w:type="dxa"/>
-            <w:vAlign w:val="center"/>
-          </w:tcPr>
-          <w:p>
-            <w:proofErr w:type="spellStart"/>
+          </w:p>
+        </w:tc>
+        <w:tc>
+          <w:tcPr>
+            <w:tcW w:w="2271" w:type="dxa"/>
+            <w:vAlign w:val="center"/>
+          </w:tcPr>
+          <w:p>
             <w:r>
               <w:t>String</w:t>
             </w:r>
-            <w:proofErr w:type="spellEnd"/>
           </w:p>
         </w:tc>
         <w:tc>

</xml_diff>